<commit_message>
updated the Python example as well as the Word and PDF documents
</commit_message>
<xml_diff>
--- a/11/11_gyakorlat_webbiztonsag_alapjai.docx
+++ b/11/11_gyakorlat_webbiztonsag_alapjai.docx
@@ -157,7 +157,15 @@
       </w:r>
       <w:proofErr w:type="spellEnd"/>
       <w:r>
-        <w:t xml:space="preserve"> a támadások </w:t>
+        <w:t xml:space="preserve"> a </w:t>
+      </w:r>
+      <w:proofErr w:type="spellStart"/>
+      <w:r>
+        <w:t>támadások</w:t>
+      </w:r>
+      <w:proofErr w:type="spellEnd"/>
+      <w:r>
+        <w:t xml:space="preserve"> </w:t>
       </w:r>
       <w:proofErr w:type="spellStart"/>
       <w:r>
@@ -376,7 +384,10 @@
         <w:t>App</w:t>
       </w:r>
       <w:r>
-        <w:t xml:space="preserve">:  </w:t>
+        <w:t>:</w:t>
+      </w:r>
+      <w:r>
+        <w:t xml:space="preserve"> </w:t>
       </w:r>
       <w:hyperlink r:id="rId6" w:history="1">
         <w:r>
@@ -398,14 +409,17 @@
         <w:t>Evil</w:t>
       </w:r>
       <w:r>
-        <w:t xml:space="preserve">: </w:t>
+        <w:t>:</w:t>
+      </w:r>
+      <w:r>
+        <w:t xml:space="preserve">  </w:t>
       </w:r>
       <w:hyperlink r:id="rId7" w:history="1">
         <w:r>
           <w:rPr>
             <w:rStyle w:val="Hyperlink"/>
           </w:rPr>
-          <w:t>http://localhost:8001</w:t>
+          <w:t>http://127.0.0.1:8001</w:t>
         </w:r>
       </w:hyperlink>
     </w:p>
@@ -1107,7 +1121,74 @@
     </w:p>
     <w:p>
       <w:r>
-        <w:t>Az XSS alapvető oka, hogy a felhasználói input ellenőrzés nélkül kerül vissza az oldalra.</w:t>
+        <w:t xml:space="preserve">Az XSS alapvető oka, hogy a </w:t>
+      </w:r>
+      <w:proofErr w:type="spellStart"/>
+      <w:r>
+        <w:t>felhasználói</w:t>
+      </w:r>
+      <w:proofErr w:type="spellEnd"/>
+      <w:r>
+        <w:t xml:space="preserve"> input </w:t>
+      </w:r>
+      <w:proofErr w:type="spellStart"/>
+      <w:r>
+        <w:t>ellenőrzés</w:t>
+      </w:r>
+      <w:proofErr w:type="spellEnd"/>
+      <w:r>
+        <w:t xml:space="preserve"> </w:t>
+      </w:r>
+      <w:r>
+        <w:t xml:space="preserve">és “output </w:t>
+      </w:r>
+      <w:proofErr w:type="spellStart"/>
+      <w:r>
+        <w:t>enconding</w:t>
+      </w:r>
+      <w:proofErr w:type="spellEnd"/>
+      <w:r>
+        <w:t xml:space="preserve">” </w:t>
+      </w:r>
+      <w:proofErr w:type="spellStart"/>
+      <w:r>
+        <w:t>nélkül</w:t>
+      </w:r>
+      <w:proofErr w:type="spellEnd"/>
+      <w:r>
+        <w:t xml:space="preserve"> </w:t>
+      </w:r>
+      <w:proofErr w:type="spellStart"/>
+      <w:r>
+        <w:t>kerül</w:t>
+      </w:r>
+      <w:proofErr w:type="spellEnd"/>
+      <w:r>
+        <w:t xml:space="preserve"> </w:t>
+      </w:r>
+      <w:proofErr w:type="spellStart"/>
+      <w:r>
+        <w:t>vissza</w:t>
+      </w:r>
+      <w:proofErr w:type="spellEnd"/>
+      <w:r>
+        <w:t xml:space="preserve"> </w:t>
+      </w:r>
+      <w:proofErr w:type="spellStart"/>
+      <w:r>
+        <w:t>az</w:t>
+      </w:r>
+      <w:proofErr w:type="spellEnd"/>
+      <w:r>
+        <w:t xml:space="preserve"> </w:t>
+      </w:r>
+      <w:proofErr w:type="spellStart"/>
+      <w:r>
+        <w:t>oldalra</w:t>
+      </w:r>
+      <w:proofErr w:type="spellEnd"/>
+      <w:r>
+        <w:t>.</w:t>
       </w:r>
       <w:r>
         <w:br/>
@@ -1183,14 +1264,25 @@
       </w:r>
       <w:proofErr w:type="spellEnd"/>
       <w:r>
-        <w:t xml:space="preserve"> a “</w:t>
+        <w:t xml:space="preserve"> </w:t>
+      </w:r>
+      <w:proofErr w:type="spellStart"/>
+      <w:r>
+        <w:t>a</w:t>
+      </w:r>
+      <w:r>
+        <w:t>z</w:t>
+      </w:r>
+      <w:proofErr w:type="spellEnd"/>
+      <w:r>
+        <w:t xml:space="preserve"> “</w:t>
       </w:r>
       <w:r>
         <w:rPr>
           <w:b/>
           <w:bCs/>
         </w:rPr>
-        <w:t>Cookie flag demo</w:t>
+        <w:t>Account</w:t>
       </w:r>
       <w:r>
         <w:t xml:space="preserve">” </w:t>
@@ -1198,6 +1290,38 @@
       <w:proofErr w:type="spellStart"/>
       <w:r>
         <w:t>példát</w:t>
+      </w:r>
+      <w:proofErr w:type="spellEnd"/>
+      <w:r>
+        <w:t xml:space="preserve">, és </w:t>
+      </w:r>
+      <w:proofErr w:type="spellStart"/>
+      <w:r>
+        <w:t>nézd</w:t>
+      </w:r>
+      <w:proofErr w:type="spellEnd"/>
+      <w:r>
+        <w:t xml:space="preserve"> meg a </w:t>
+      </w:r>
+      <w:proofErr w:type="spellStart"/>
+      <w:r>
+        <w:t>különböző</w:t>
+      </w:r>
+      <w:proofErr w:type="spellEnd"/>
+      <w:r>
+        <w:t xml:space="preserve"> Cookie (</w:t>
+      </w:r>
+      <w:proofErr w:type="spellStart"/>
+      <w:r>
+        <w:t>SameSite</w:t>
+      </w:r>
+      <w:proofErr w:type="spellEnd"/>
+      <w:r>
+        <w:t xml:space="preserve">) </w:t>
+      </w:r>
+      <w:proofErr w:type="spellStart"/>
+      <w:r>
+        <w:t>beállításokat</w:t>
       </w:r>
       <w:proofErr w:type="spellEnd"/>
       <w:r>
@@ -1262,11 +1386,19 @@
       <w:pPr>
         <w:pStyle w:val="Heading3"/>
       </w:pPr>
-      <w:r>
-        <w:t>Feladat 4 – CORS hiba értelmezése</w:t>
+      <w:proofErr w:type="spellStart"/>
+      <w:r>
+        <w:t>Feladat</w:t>
+      </w:r>
+      <w:proofErr w:type="spellEnd"/>
+      <w:r>
+        <w:t xml:space="preserve"> 4 – CORS hiba értelmezése</w:t>
       </w:r>
     </w:p>
     <w:p>
+      <w:pPr>
+        <w:spacing w:after="0"/>
+      </w:pPr>
       <w:r>
         <w:t xml:space="preserve">1. Nyisd meg a demo </w:t>
       </w:r>
@@ -1318,11 +1450,67 @@
       </w:r>
       <w:proofErr w:type="spellEnd"/>
       <w:r>
-        <w:t xml:space="preserve"> API-t próbál hívni.</w:t>
+        <w:t xml:space="preserve"> API-t </w:t>
+      </w:r>
+      <w:proofErr w:type="spellStart"/>
+      <w:r>
+        <w:t>próbál</w:t>
+      </w:r>
+      <w:proofErr w:type="spellEnd"/>
+      <w:r>
+        <w:t xml:space="preserve"> </w:t>
+      </w:r>
+      <w:proofErr w:type="spellStart"/>
+      <w:r>
+        <w:t>hívni</w:t>
+      </w:r>
+      <w:proofErr w:type="spellEnd"/>
+      <w:r>
+        <w:t>.</w:t>
+      </w:r>
+    </w:p>
+    <w:p>
+      <w:r>
+        <w:t>2</w:t>
+      </w:r>
+      <w:r>
+        <w:t>.</w:t>
+      </w:r>
+      <w:r>
+        <w:t xml:space="preserve"> </w:t>
+      </w:r>
+      <w:proofErr w:type="spellStart"/>
+      <w:r>
+        <w:t>Próbáld</w:t>
+      </w:r>
+      <w:proofErr w:type="spellEnd"/>
+      <w:r>
+        <w:t xml:space="preserve"> ki a </w:t>
+      </w:r>
+      <w:proofErr w:type="spellStart"/>
+      <w:r>
+        <w:t>megadott</w:t>
+      </w:r>
+      <w:proofErr w:type="spellEnd"/>
+      <w:r>
+        <w:t xml:space="preserve"> CORS </w:t>
+      </w:r>
+      <w:proofErr w:type="spellStart"/>
+      <w:r>
+        <w:t>példákat</w:t>
+      </w:r>
+      <w:proofErr w:type="spellEnd"/>
+      <w:r>
+        <w:t>.</w:t>
       </w:r>
       <w:r>
         <w:br/>
-        <w:t xml:space="preserve">2. </w:t>
+      </w:r>
+      <w:r>
+        <w:t>3</w:t>
+      </w:r>
+      <w:r>
+        <w:t xml:space="preserve">. </w:t>
       </w:r>
       <w:proofErr w:type="spellStart"/>
       <w:r>
@@ -1346,18 +1534,77 @@
       </w:r>
       <w:proofErr w:type="spellEnd"/>
       <w:r>
-        <w:t xml:space="preserve"> → Console.</w:t>
+        <w:t xml:space="preserve"> → Console</w:t>
+      </w:r>
+      <w:r>
+        <w:t xml:space="preserve"> </w:t>
+      </w:r>
+      <w:proofErr w:type="spellStart"/>
+      <w:r>
+        <w:t>vagy</w:t>
+      </w:r>
+      <w:proofErr w:type="spellEnd"/>
+      <w:r>
+        <w:t xml:space="preserve"> </w:t>
+      </w:r>
+      <w:proofErr w:type="spellStart"/>
+      <w:r>
+        <w:t>DevTools</w:t>
+      </w:r>
+      <w:proofErr w:type="spellEnd"/>
+      <w:r>
+        <w:t xml:space="preserve"> </w:t>
+      </w:r>
+      <w:r>
+        <w:t>→</w:t>
+      </w:r>
+      <w:r>
+        <w:t xml:space="preserve"> Network. </w:t>
       </w:r>
       <w:r>
         <w:br/>
-        <w:t>3. Olvasd el a CORS hibát.</w:t>
+      </w:r>
+      <w:r>
+        <w:t>4</w:t>
+      </w:r>
+      <w:r>
+        <w:t xml:space="preserve">. </w:t>
+      </w:r>
+      <w:proofErr w:type="spellStart"/>
+      <w:r>
+        <w:t>Vizsgáld</w:t>
+      </w:r>
+      <w:proofErr w:type="spellEnd"/>
+      <w:r>
+        <w:t xml:space="preserve"> </w:t>
+      </w:r>
+      <w:r>
+        <w:t xml:space="preserve">meg </w:t>
+      </w:r>
+      <w:r>
+        <w:t xml:space="preserve">a CORS </w:t>
+      </w:r>
+      <w:proofErr w:type="spellStart"/>
+      <w:r>
+        <w:t>hibát</w:t>
+      </w:r>
+      <w:proofErr w:type="spellEnd"/>
+      <w:r>
+        <w:t>.</w:t>
       </w:r>
       <w:r>
         <w:br/>
       </w:r>
       <w:r>
         <w:br/>
-        <w:t>Kérdések:</w:t>
+      </w:r>
+      <w:proofErr w:type="spellStart"/>
+      <w:r>
+        <w:t>Kérdések</w:t>
+      </w:r>
+      <w:proofErr w:type="spellEnd"/>
+      <w:r>
+        <w:t>:</w:t>
       </w:r>
       <w:r>
         <w:br/>
@@ -1375,8 +1622,13 @@
       <w:pPr>
         <w:pStyle w:val="Heading3"/>
       </w:pPr>
-      <w:r>
-        <w:t xml:space="preserve">Feladat 5 – CSRF </w:t>
+      <w:proofErr w:type="spellStart"/>
+      <w:r>
+        <w:t>Feladat</w:t>
+      </w:r>
+      <w:proofErr w:type="spellEnd"/>
+      <w:r>
+        <w:t xml:space="preserve"> 5 – CSRF </w:t>
       </w:r>
       <w:proofErr w:type="spellStart"/>
       <w:r>
@@ -1420,7 +1672,7 @@
           <w:b/>
           <w:bCs/>
         </w:rPr>
-        <w:t>CSRF demo</w:t>
+        <w:t>Account</w:t>
       </w:r>
       <w:r>
         <w:t xml:space="preserve">” </w:t>
@@ -1431,12 +1683,360 @@
       </w:r>
       <w:proofErr w:type="spellEnd"/>
       <w:r>
-        <w:t>.</w:t>
+        <w:t xml:space="preserve">, és </w:t>
+      </w:r>
+      <w:proofErr w:type="spellStart"/>
+      <w:r>
+        <w:t>jelentkezz</w:t>
+      </w:r>
+      <w:proofErr w:type="spellEnd"/>
+      <w:r>
+        <w:t xml:space="preserve"> be.</w:t>
       </w:r>
     </w:p>
     <w:p>
       <w:pPr>
         <w:spacing w:after="0"/>
+      </w:pPr>
+      <w:r>
+        <w:t>2</w:t>
+      </w:r>
+      <w:r>
+        <w:t xml:space="preserve">. </w:t>
+      </w:r>
+      <w:proofErr w:type="spellStart"/>
+      <w:r>
+        <w:t>Állítsd</w:t>
+      </w:r>
+      <w:proofErr w:type="spellEnd"/>
+      <w:r>
+        <w:t xml:space="preserve"> be a session cookie</w:t>
+      </w:r>
+      <w:r>
+        <w:t>-</w:t>
+      </w:r>
+      <w:proofErr w:type="spellStart"/>
+      <w:r>
+        <w:t>hoz</w:t>
+      </w:r>
+      <w:proofErr w:type="spellEnd"/>
+      <w:r>
+        <w:t xml:space="preserve"> </w:t>
+      </w:r>
+      <w:proofErr w:type="spellStart"/>
+      <w:r>
+        <w:t>egy</w:t>
+      </w:r>
+      <w:proofErr w:type="spellEnd"/>
+      <w:r>
+        <w:t xml:space="preserve"> </w:t>
+      </w:r>
+      <w:proofErr w:type="spellStart"/>
+      <w:r>
+        <w:t>SameSite</w:t>
+      </w:r>
+      <w:proofErr w:type="spellEnd"/>
+      <w:r>
+        <w:t xml:space="preserve"> </w:t>
+      </w:r>
+      <w:proofErr w:type="spellStart"/>
+      <w:r>
+        <w:t>paramétert</w:t>
+      </w:r>
+      <w:proofErr w:type="spellEnd"/>
+      <w:r>
+        <w:t>.</w:t>
+      </w:r>
+    </w:p>
+    <w:p>
+      <w:pPr>
+        <w:spacing w:after="0"/>
+      </w:pPr>
+      <w:r>
+        <w:t xml:space="preserve">3. </w:t>
+      </w:r>
+      <w:proofErr w:type="spellStart"/>
+      <w:r>
+        <w:t>Válaszd</w:t>
+      </w:r>
+      <w:proofErr w:type="spellEnd"/>
+      <w:r>
+        <w:t xml:space="preserve"> a “</w:t>
+      </w:r>
+      <w:r>
+        <w:rPr>
+          <w:b/>
+          <w:bCs/>
+        </w:rPr>
+        <w:t>CSRF demo</w:t>
+      </w:r>
+      <w:r>
+        <w:t xml:space="preserve">” </w:t>
+      </w:r>
+      <w:proofErr w:type="spellStart"/>
+      <w:r>
+        <w:t>példát</w:t>
+      </w:r>
+      <w:proofErr w:type="spellEnd"/>
+      <w:r>
+        <w:t>.</w:t>
+      </w:r>
+    </w:p>
+    <w:p>
+      <w:pPr>
+        <w:spacing w:after="0"/>
+      </w:pPr>
+      <w:r>
+        <w:t>3</w:t>
+      </w:r>
+      <w:r>
+        <w:t>. N</w:t>
+      </w:r>
+      <w:proofErr w:type="spellStart"/>
+      <w:r>
+        <w:t>yisd</w:t>
+      </w:r>
+      <w:proofErr w:type="spellEnd"/>
+      <w:r>
+        <w:t xml:space="preserve"> meg a </w:t>
+      </w:r>
+      <w:proofErr w:type="spellStart"/>
+      <w:r>
+        <w:t>böngészőben</w:t>
+      </w:r>
+      <w:proofErr w:type="spellEnd"/>
+      <w:r>
+        <w:t xml:space="preserve">: </w:t>
+      </w:r>
+      <w:proofErr w:type="spellStart"/>
+      <w:r>
+        <w:t>DevTools</w:t>
+      </w:r>
+      <w:proofErr w:type="spellEnd"/>
+      <w:r>
+        <w:t xml:space="preserve"> → Network.</w:t>
+      </w:r>
+      <w:r>
+        <w:br/>
+      </w:r>
+      <w:r>
+        <w:t>4</w:t>
+      </w:r>
+      <w:r>
+        <w:t>. Gondold végig, miért küldi el a böngésző automatikusan a cookie-t.</w:t>
+      </w:r>
+      <w:r>
+        <w:br/>
+      </w:r>
+    </w:p>
+    <w:p>
+      <w:pPr>
+        <w:spacing w:after="0"/>
+      </w:pPr>
+      <w:r>
+        <w:t xml:space="preserve">A </w:t>
+      </w:r>
+      <w:proofErr w:type="spellStart"/>
+      <w:r>
+        <w:t>feladatot</w:t>
+      </w:r>
+      <w:proofErr w:type="spellEnd"/>
+      <w:r>
+        <w:t xml:space="preserve"> </w:t>
+      </w:r>
+      <w:proofErr w:type="spellStart"/>
+      <w:r>
+        <w:t>ismételd</w:t>
+      </w:r>
+      <w:proofErr w:type="spellEnd"/>
+      <w:r>
+        <w:t xml:space="preserve"> meg </w:t>
+      </w:r>
+      <w:proofErr w:type="spellStart"/>
+      <w:r>
+        <w:t>különböző</w:t>
+      </w:r>
+      <w:proofErr w:type="spellEnd"/>
+      <w:r>
+        <w:t xml:space="preserve"> </w:t>
+      </w:r>
+      <w:proofErr w:type="spellStart"/>
+      <w:r>
+        <w:t>SameSite</w:t>
+      </w:r>
+      <w:proofErr w:type="spellEnd"/>
+      <w:r>
+        <w:t xml:space="preserve"> </w:t>
+      </w:r>
+      <w:proofErr w:type="spellStart"/>
+      <w:r>
+        <w:t>beállításokkal</w:t>
+      </w:r>
+      <w:proofErr w:type="spellEnd"/>
+      <w:r>
+        <w:t xml:space="preserve">. </w:t>
+      </w:r>
+      <w:proofErr w:type="spellStart"/>
+      <w:r>
+        <w:t>Figyeld</w:t>
+      </w:r>
+      <w:proofErr w:type="spellEnd"/>
+      <w:r>
+        <w:t xml:space="preserve"> meg, </w:t>
+      </w:r>
+      <w:proofErr w:type="spellStart"/>
+      <w:r>
+        <w:t>hogy</w:t>
+      </w:r>
+      <w:proofErr w:type="spellEnd"/>
+      <w:r>
+        <w:t xml:space="preserve"> </w:t>
+      </w:r>
+      <w:proofErr w:type="spellStart"/>
+      <w:r>
+        <w:t>mikor</w:t>
+      </w:r>
+      <w:proofErr w:type="spellEnd"/>
+      <w:r>
+        <w:t xml:space="preserve"> </w:t>
+      </w:r>
+      <w:proofErr w:type="spellStart"/>
+      <w:r>
+        <w:t>melyik</w:t>
+      </w:r>
+      <w:proofErr w:type="spellEnd"/>
+      <w:r>
+        <w:t xml:space="preserve"> </w:t>
+      </w:r>
+      <w:proofErr w:type="spellStart"/>
+      <w:r>
+        <w:t>esetben</w:t>
+      </w:r>
+      <w:proofErr w:type="spellEnd"/>
+      <w:r>
+        <w:t xml:space="preserve"> </w:t>
+      </w:r>
+      <w:proofErr w:type="spellStart"/>
+      <w:r>
+        <w:t>küldi</w:t>
+      </w:r>
+      <w:proofErr w:type="spellEnd"/>
+      <w:r>
+        <w:t xml:space="preserve"> </w:t>
+      </w:r>
+      <w:proofErr w:type="spellStart"/>
+      <w:r>
+        <w:t>el</w:t>
+      </w:r>
+      <w:proofErr w:type="spellEnd"/>
+      <w:r>
+        <w:t xml:space="preserve"> a session cookie-t.</w:t>
+      </w:r>
+    </w:p>
+    <w:p>
+      <w:pPr>
+        <w:spacing w:after="0"/>
+      </w:pPr>
+      <w:r>
+        <w:br/>
+        <w:t>Kérdések:</w:t>
+      </w:r>
+      <w:r>
+        <w:br/>
+        <w:t>- A szerver mit lát ebből?</w:t>
+      </w:r>
+      <w:r>
+        <w:br/>
+        <w:t xml:space="preserve">- Hogyan lehetne megkülönböztetni a szándékos és </w:t>
+      </w:r>
+      <w:proofErr w:type="spellStart"/>
+      <w:r>
+        <w:t>nem</w:t>
+      </w:r>
+      <w:proofErr w:type="spellEnd"/>
+      <w:r>
+        <w:t xml:space="preserve"> </w:t>
+      </w:r>
+      <w:proofErr w:type="spellStart"/>
+      <w:r>
+        <w:t>szándékos</w:t>
+      </w:r>
+      <w:proofErr w:type="spellEnd"/>
+      <w:r>
+        <w:t xml:space="preserve"> </w:t>
+      </w:r>
+      <w:proofErr w:type="spellStart"/>
+      <w:r>
+        <w:t>kérést</w:t>
+      </w:r>
+      <w:proofErr w:type="spellEnd"/>
+      <w:r>
+        <w:t>?</w:t>
+      </w:r>
+    </w:p>
+    <w:p>
+      <w:r>
+        <w:t xml:space="preserve">- </w:t>
+      </w:r>
+      <w:proofErr w:type="spellStart"/>
+      <w:r>
+        <w:t>Melyik</w:t>
+      </w:r>
+      <w:proofErr w:type="spellEnd"/>
+      <w:r>
+        <w:t xml:space="preserve"> </w:t>
+      </w:r>
+      <w:proofErr w:type="spellStart"/>
+      <w:r>
+        <w:t>esetben</w:t>
+      </w:r>
+      <w:proofErr w:type="spellEnd"/>
+      <w:r>
+        <w:t xml:space="preserve"> </w:t>
+      </w:r>
+      <w:proofErr w:type="spellStart"/>
+      <w:r>
+        <w:t>küldi</w:t>
+      </w:r>
+      <w:proofErr w:type="spellEnd"/>
+      <w:r>
+        <w:t xml:space="preserve"> a </w:t>
+      </w:r>
+      <w:proofErr w:type="spellStart"/>
+      <w:r>
+        <w:t>böngésző</w:t>
+      </w:r>
+      <w:proofErr w:type="spellEnd"/>
+      <w:r>
+        <w:t xml:space="preserve"> a cookie-t, és </w:t>
+      </w:r>
+      <w:proofErr w:type="spellStart"/>
+      <w:r>
+        <w:t>mikor</w:t>
+      </w:r>
+      <w:proofErr w:type="spellEnd"/>
+      <w:r>
+        <w:t xml:space="preserve"> </w:t>
+      </w:r>
+      <w:proofErr w:type="spellStart"/>
+      <w:r>
+        <w:t>nem</w:t>
+      </w:r>
+      <w:proofErr w:type="spellEnd"/>
+      <w:r>
+        <w:t xml:space="preserve"> </w:t>
+      </w:r>
+      <w:proofErr w:type="spellStart"/>
+      <w:r>
+        <w:t>küldi</w:t>
+      </w:r>
+      <w:proofErr w:type="spellEnd"/>
+      <w:r>
+        <w:t>?</w:t>
+      </w:r>
+    </w:p>
+    <w:p>
+      <w:pPr>
         <w:rPr>
           <w:rFonts w:asciiTheme="majorHAnsi" w:eastAsiaTheme="majorEastAsia" w:hAnsiTheme="majorHAnsi" w:cstheme="majorBidi"/>
           <w:b/>
@@ -1446,57 +2046,7 @@
           <w:szCs w:val="26"/>
         </w:rPr>
       </w:pPr>
-      <w:r>
-        <w:t xml:space="preserve">2. </w:t>
-      </w:r>
-      <w:proofErr w:type="spellStart"/>
-      <w:r>
-        <w:t>Nyisd</w:t>
-      </w:r>
-      <w:proofErr w:type="spellEnd"/>
-      <w:r>
-        <w:t xml:space="preserve"> meg a </w:t>
-      </w:r>
-      <w:proofErr w:type="spellStart"/>
-      <w:r>
-        <w:t>böngészőben</w:t>
-      </w:r>
-      <w:proofErr w:type="spellEnd"/>
-      <w:r>
-        <w:t xml:space="preserve">: </w:t>
-      </w:r>
-      <w:proofErr w:type="spellStart"/>
-      <w:r>
-        <w:t>DevTools</w:t>
-      </w:r>
-      <w:proofErr w:type="spellEnd"/>
-      <w:r>
-        <w:t xml:space="preserve"> → Network.</w:t>
-      </w:r>
-      <w:r>
-        <w:br/>
-        <w:t>3. Gondold végig, miért küldi el a böngésző automatikusan a cookie-t.</w:t>
-      </w:r>
-      <w:r>
-        <w:br/>
-      </w:r>
-      <w:r>
-        <w:br/>
-        <w:t>Kérdések:</w:t>
-      </w:r>
-      <w:r>
-        <w:br/>
-        <w:t>- A szerver mit lát ebből?</w:t>
-      </w:r>
-      <w:r>
-        <w:br/>
-        <w:t>- Hogyan lehetne megkülönböztetni a szándékos és nem szándékos kérést?</w:t>
-      </w:r>
-      <w:r>
-        <w:br/>
-      </w:r>
     </w:p>
-    <w:p/>
     <w:sectPr>
       <w:pgSz w:w="12240" w:h="15840"/>
       <w:pgMar w:top="1134" w:right="1800" w:bottom="1135" w:left="1800" w:header="720" w:footer="720" w:gutter="0"/>

</xml_diff>